<commit_message>
Adelanto de evidencia de los modelos de calidad de software
</commit_message>
<xml_diff>
--- a/Actividad-Uno/Características de los modelos de calidad de Software.docx
+++ b/Actividad-Uno/Características de los modelos de calidad de Software.docx
@@ -365,13 +365,361 @@
         </w:drawing>
       </w:r>
     </w:p>
+    <w:p>
+      <w:pPr>
+        <w:rPr>
+          <w:lang w:val="es-ES"/>
+        </w:rPr>
+      </w:pPr>
+    </w:p>
+    <w:p>
+      <w:pPr>
+        <w:rPr>
+          <w:lang w:val="es-ES"/>
+        </w:rPr>
+      </w:pPr>
+    </w:p>
+    <w:p>
+      <w:pPr>
+        <w:rPr>
+          <w:lang w:val="es-ES"/>
+        </w:rPr>
+      </w:pPr>
+    </w:p>
+    <w:p>
+      <w:pPr>
+        <w:rPr>
+          <w:lang w:val="es-ES"/>
+        </w:rPr>
+      </w:pPr>
+    </w:p>
+    <w:p>
+      <w:pPr>
+        <w:rPr>
+          <w:lang w:val="es-ES"/>
+        </w:rPr>
+      </w:pPr>
+    </w:p>
+    <w:p>
+      <w:pPr>
+        <w:tabs>
+          <w:tab w:val="left" w:pos="8010"/>
+        </w:tabs>
+        <w:rPr>
+          <w:lang w:val="es-ES"/>
+        </w:rPr>
+      </w:pPr>
+      <w:r>
+        <w:rPr>
+          <w:lang w:val="es-ES"/>
+        </w:rPr>
+        <w:lastRenderedPageBreak/>
+        <w:tab/>
+      </w:r>
+    </w:p>
+    <w:p>
+      <w:pPr>
+        <w:pStyle w:val="Ttulo1"/>
+        <w:jc w:val="both"/>
+        <w:rPr>
+          <w:lang w:val="es-ES"/>
+        </w:rPr>
+      </w:pPr>
+      <w:r>
+        <w:rPr>
+          <w:lang w:val="es-ES"/>
+        </w:rPr>
+        <w:t>Actividad de transferencia de conocimiento.</w:t>
+      </w:r>
+    </w:p>
+    <w:p>
+      <w:pPr>
+        <w:pStyle w:val="Ttulo2"/>
+        <w:jc w:val="both"/>
+        <w:rPr>
+          <w:lang w:val="es-ES"/>
+        </w:rPr>
+      </w:pPr>
+      <w:r>
+        <w:rPr>
+          <w:lang w:val="es-ES"/>
+        </w:rPr>
+        <w:t>Evidencia de producto.</w:t>
+      </w:r>
+    </w:p>
+    <w:p>
+      <w:pPr>
+        <w:pStyle w:val="Ttulo2"/>
+        <w:jc w:val="both"/>
+        <w:rPr>
+          <w:lang w:val="es-ES"/>
+        </w:rPr>
+      </w:pPr>
+      <w:r>
+        <w:rPr>
+          <w:lang w:val="es-ES"/>
+        </w:rPr>
+        <w:t>Documento. Características de los modelos de calidad de software.</w:t>
+      </w:r>
+    </w:p>
+    <w:p>
+      <w:pPr>
+        <w:pStyle w:val="Sinespaciado"/>
+        <w:jc w:val="both"/>
+        <w:rPr>
+          <w:lang w:val="es-ES"/>
+        </w:rPr>
+      </w:pPr>
+    </w:p>
+    <w:p>
+      <w:pPr>
+        <w:pStyle w:val="Sinespaciado"/>
+        <w:jc w:val="both"/>
+        <w:rPr>
+          <w:lang w:val="es-ES"/>
+        </w:rPr>
+      </w:pPr>
+      <w:r>
+        <w:rPr>
+          <w:lang w:val="es-ES"/>
+        </w:rPr>
+        <w:t xml:space="preserve">Una empresa en desarrollo de software recién </w:t>
+      </w:r>
+      <w:r>
+        <w:rPr>
+          <w:lang w:val="es-ES"/>
+        </w:rPr>
+        <w:t>creada</w:t>
+      </w:r>
+      <w:r>
+        <w:rPr>
+          <w:lang w:val="es-ES"/>
+        </w:rPr>
+        <w:t xml:space="preserve"> ha sido requerida por una clínica,</w:t>
+      </w:r>
+      <w:r>
+        <w:rPr>
+          <w:lang w:val="es-ES"/>
+        </w:rPr>
+        <w:t xml:space="preserve"> </w:t>
+      </w:r>
+      <w:r>
+        <w:rPr>
+          <w:lang w:val="es-ES"/>
+        </w:rPr>
+        <w:t>con el siguiente requerimiento:</w:t>
+      </w:r>
+    </w:p>
+    <w:p>
+      <w:pPr>
+        <w:pStyle w:val="Sinespaciado"/>
+        <w:jc w:val="both"/>
+        <w:rPr>
+          <w:lang w:val="es-ES"/>
+        </w:rPr>
+      </w:pPr>
+    </w:p>
+    <w:p>
+      <w:pPr>
+        <w:pStyle w:val="Sinespaciado"/>
+        <w:jc w:val="both"/>
+        <w:rPr>
+          <w:lang w:val="es-ES"/>
+        </w:rPr>
+      </w:pPr>
+      <w:r>
+        <w:rPr>
+          <w:lang w:val="es-ES"/>
+        </w:rPr>
+        <w:t>“Se requiere desarrollar un sistema de información en ambiente web, que registre el</w:t>
+      </w:r>
+      <w:r>
+        <w:rPr>
+          <w:lang w:val="es-ES"/>
+        </w:rPr>
+        <w:t xml:space="preserve"> </w:t>
+      </w:r>
+      <w:r>
+        <w:rPr>
+          <w:lang w:val="es-ES"/>
+        </w:rPr>
+        <w:t>ingreso de hospitalización de los pacientes a la clínica, conteniendo la información del</w:t>
+      </w:r>
+      <w:r>
+        <w:rPr>
+          <w:lang w:val="es-ES"/>
+        </w:rPr>
+        <w:t xml:space="preserve"> </w:t>
+      </w:r>
+      <w:r>
+        <w:rPr>
+          <w:lang w:val="es-ES"/>
+        </w:rPr>
+        <w:t>paciente, de la habitación y cama ocupada, de los materiales y medicamentos utilizados;</w:t>
+      </w:r>
+      <w:r>
+        <w:rPr>
+          <w:lang w:val="es-ES"/>
+        </w:rPr>
+        <w:t xml:space="preserve"> </w:t>
+      </w:r>
+      <w:r>
+        <w:rPr>
+          <w:lang w:val="es-ES"/>
+        </w:rPr>
+        <w:t>con el fin de calcular el costo de hospitalización en el momento de dar de alta al paciente.</w:t>
+      </w:r>
+    </w:p>
+    <w:p>
+      <w:pPr>
+        <w:pStyle w:val="Sinespaciado"/>
+        <w:jc w:val="both"/>
+        <w:rPr>
+          <w:lang w:val="es-ES"/>
+        </w:rPr>
+      </w:pPr>
+    </w:p>
+    <w:p>
+      <w:pPr>
+        <w:pStyle w:val="Sinespaciado"/>
+        <w:jc w:val="both"/>
+        <w:rPr>
+          <w:lang w:val="es-ES"/>
+        </w:rPr>
+      </w:pPr>
+      <w:r>
+        <w:rPr>
+          <w:lang w:val="es-ES"/>
+        </w:rPr>
+        <w:t>Además, el proyecto debe permitir consultar las camas y habitaciones disponibles, las</w:t>
+      </w:r>
+      <w:r>
+        <w:rPr>
+          <w:lang w:val="es-ES"/>
+        </w:rPr>
+        <w:t xml:space="preserve"> </w:t>
+      </w:r>
+      <w:r>
+        <w:rPr>
+          <w:lang w:val="es-ES"/>
+        </w:rPr>
+        <w:t>camas y habitaciones ocupadas y la caracterización del paciente que ocupa cada cama”.</w:t>
+      </w:r>
+      <w:r>
+        <w:rPr>
+          <w:lang w:val="es-ES"/>
+        </w:rPr>
+        <w:t xml:space="preserve"> </w:t>
+      </w:r>
+      <w:r>
+        <w:rPr>
+          <w:lang w:val="es-ES"/>
+        </w:rPr>
+        <w:t>La empresa solicita esta asesoría y para ello los aprendices deberán desarrollar un</w:t>
+      </w:r>
+      <w:r>
+        <w:rPr>
+          <w:lang w:val="es-ES"/>
+        </w:rPr>
+        <w:t xml:space="preserve"> </w:t>
+      </w:r>
+      <w:r>
+        <w:rPr>
+          <w:lang w:val="es-ES"/>
+        </w:rPr>
+        <w:t>documento Word que contenga los siguientes puntos:</w:t>
+      </w:r>
+    </w:p>
+    <w:p>
+      <w:pPr>
+        <w:pStyle w:val="Sinespaciado"/>
+        <w:jc w:val="both"/>
+        <w:rPr>
+          <w:lang w:val="es-ES"/>
+        </w:rPr>
+      </w:pPr>
+    </w:p>
+    <w:p>
+      <w:pPr>
+        <w:pStyle w:val="Sinespaciado"/>
+        <w:jc w:val="both"/>
+        <w:rPr>
+          <w:i/>
+          <w:iCs/>
+          <w:u w:val="single"/>
+          <w:lang w:val="es-ES"/>
+        </w:rPr>
+      </w:pPr>
+      <w:r>
+        <w:rPr>
+          <w:i/>
+          <w:iCs/>
+          <w:u w:val="single"/>
+          <w:lang w:val="es-ES"/>
+        </w:rPr>
+        <w:t>1. Análisis del método y estándar de calidad, al que se debe acoger la empresa para</w:t>
+      </w:r>
+      <w:r>
+        <w:rPr>
+          <w:i/>
+          <w:iCs/>
+          <w:u w:val="single"/>
+          <w:lang w:val="es-ES"/>
+        </w:rPr>
+        <w:t xml:space="preserve"> </w:t>
+      </w:r>
+      <w:r>
+        <w:rPr>
+          <w:i/>
+          <w:iCs/>
+          <w:u w:val="single"/>
+          <w:lang w:val="es-ES"/>
+        </w:rPr>
+        <w:t>realizar dicho proyecto.</w:t>
+      </w:r>
+    </w:p>
+    <w:p>
+      <w:pPr>
+        <w:pStyle w:val="Sinespaciado"/>
+        <w:jc w:val="both"/>
+        <w:rPr>
+          <w:i/>
+          <w:iCs/>
+          <w:u w:val="single"/>
+          <w:lang w:val="es-ES"/>
+        </w:rPr>
+      </w:pPr>
+      <w:r>
+        <w:rPr>
+          <w:i/>
+          <w:iCs/>
+          <w:u w:val="single"/>
+          <w:lang w:val="es-ES"/>
+        </w:rPr>
+        <w:t>2. Justificación de la selección del método y estándar de acuerdo con del enfoque</w:t>
+      </w:r>
+      <w:r>
+        <w:rPr>
+          <w:i/>
+          <w:iCs/>
+          <w:u w:val="single"/>
+          <w:lang w:val="es-ES"/>
+        </w:rPr>
+        <w:t xml:space="preserve"> </w:t>
+      </w:r>
+      <w:r>
+        <w:rPr>
+          <w:i/>
+          <w:iCs/>
+          <w:u w:val="single"/>
+          <w:lang w:val="es-ES"/>
+        </w:rPr>
+        <w:t>de producto o proceso.</w:t>
+      </w:r>
+    </w:p>
     <w:sectPr>
-      <w:headerReference w:type="even" r:id="rId8"/>
-      <w:headerReference w:type="default" r:id="rId9"/>
-      <w:footerReference w:type="even" r:id="rId10"/>
-      <w:footerReference w:type="default" r:id="rId11"/>
-      <w:headerReference w:type="first" r:id="rId12"/>
-      <w:footerReference w:type="first" r:id="rId13"/>
+      <w:headerReference w:type="default" r:id="rId8"/>
+      <w:footerReference w:type="default" r:id="rId9"/>
       <w:pgSz w:w="12240" w:h="15840"/>
       <w:pgMar w:top="1417" w:right="1701" w:bottom="1417" w:left="1701" w:header="708" w:footer="708" w:gutter="0"/>
       <w:cols w:space="708"/>
@@ -411,24 +759,84 @@
   <w:p>
     <w:pPr>
       <w:pStyle w:val="Piedepgina"/>
+      <w:jc w:val="right"/>
     </w:pPr>
   </w:p>
 </w:ftr>
 </file>
 
-<file path=word/footer2.xml><?xml version="1.0" encoding="utf-8"?>
-<w:ftr xmlns:wpc="http://schemas.microsoft.com/office/word/2010/wordprocessingCanvas" xmlns:cx="http://schemas.microsoft.com/office/drawing/2014/chartex" xmlns:cx1="http://schemas.microsoft.com/office/drawing/2015/9/8/chartex" xmlns:cx2="http://schemas.microsoft.com/office/drawing/2015/10/21/chartex" xmlns:cx3="http://schemas.microsoft.com/office/drawing/2016/5/9/chartex" xmlns:cx4="http://schemas.microsoft.com/office/drawing/2016/5/10/chartex" xmlns:cx5="http://schemas.microsoft.com/office/drawing/2016/5/11/chartex" xmlns:cx6="http://schemas.microsoft.com/office/drawing/2016/5/12/chartex" xmlns:cx7="http://schemas.microsoft.com/office/drawing/2016/5/13/chartex" xmlns:cx8="http://schemas.microsoft.com/office/drawing/2016/5/14/chartex" xmlns:mc="http://schemas.openxmlformats.org/markup-compatibility/2006" xmlns:aink="http://schemas.microsoft.com/office/drawing/2016/ink" xmlns:am3d="http://schemas.microsoft.com/office/drawing/2017/model3d" xmlns:o="urn:schemas-microsoft-com:office:office" xmlns:oel="http://schemas.microsoft.com/office/2019/extlst" xmlns:r="http://schemas.openxmlformats.org/officeDocument/2006/relationships" xmlns:m="http://schemas.openxmlformats.org/officeDocument/2006/math" xmlns:v="urn:schemas-microsoft-com:vml" xmlns:wp14="http://schemas.microsoft.com/office/word/2010/wordprocessingDrawing" xmlns:wp="http://schemas.openxmlformats.org/drawingml/2006/wordprocessingDrawing" xmlns:w10="urn:schemas-microsoft-com:office:word" xmlns:w="http://schemas.openxmlformats.org/wordprocessingml/2006/main" xmlns:w14="http://schemas.microsoft.com/office/word/2010/wordml" xmlns:w15="http://schemas.microsoft.com/office/word/2012/wordml" xmlns:w16cex="http://schemas.microsoft.com/office/word/2018/wordml/cex" xmlns:w16cid="http://schemas.microsoft.com/office/word/2016/wordml/cid" xmlns:w16="http://schemas.microsoft.com/office/word/2018/wordml" xmlns:w16du="http://schemas.microsoft.com/office/word/2023/wordml/word16du" xmlns:w16sdtdh="http://schemas.microsoft.com/office/word/2020/wordml/sdtdatahash" xmlns:w16sdtfl="http://schemas.microsoft.com/office/word/2024/wordml/sdtformatlock" xmlns:w16se="http://schemas.microsoft.com/office/word/2015/wordml/symex" xmlns:wpg="http://schemas.microsoft.com/office/word/2010/wordprocessingGroup" xmlns:wpi="http://schemas.microsoft.com/office/word/2010/wordprocessingInk" xmlns:wne="http://schemas.microsoft.com/office/word/2006/wordml" xmlns:wps="http://schemas.microsoft.com/office/word/2010/wordprocessingShape" mc:Ignorable="w14 w15 w16se w16cid w16 w16cex w16sdtdh w16sdtfl w16du wp14">
+<file path=word/footnotes.xml><?xml version="1.0" encoding="utf-8"?>
+<w:footnotes xmlns:wpc="http://schemas.microsoft.com/office/word/2010/wordprocessingCanvas" xmlns:cx="http://schemas.microsoft.com/office/drawing/2014/chartex" xmlns:cx1="http://schemas.microsoft.com/office/drawing/2015/9/8/chartex" xmlns:cx2="http://schemas.microsoft.com/office/drawing/2015/10/21/chartex" xmlns:cx3="http://schemas.microsoft.com/office/drawing/2016/5/9/chartex" xmlns:cx4="http://schemas.microsoft.com/office/drawing/2016/5/10/chartex" xmlns:cx5="http://schemas.microsoft.com/office/drawing/2016/5/11/chartex" xmlns:cx6="http://schemas.microsoft.com/office/drawing/2016/5/12/chartex" xmlns:cx7="http://schemas.microsoft.com/office/drawing/2016/5/13/chartex" xmlns:cx8="http://schemas.microsoft.com/office/drawing/2016/5/14/chartex" xmlns:mc="http://schemas.openxmlformats.org/markup-compatibility/2006" xmlns:aink="http://schemas.microsoft.com/office/drawing/2016/ink" xmlns:am3d="http://schemas.microsoft.com/office/drawing/2017/model3d" xmlns:o="urn:schemas-microsoft-com:office:office" xmlns:oel="http://schemas.microsoft.com/office/2019/extlst" xmlns:r="http://schemas.openxmlformats.org/officeDocument/2006/relationships" xmlns:m="http://schemas.openxmlformats.org/officeDocument/2006/math" xmlns:v="urn:schemas-microsoft-com:vml" xmlns:wp14="http://schemas.microsoft.com/office/word/2010/wordprocessingDrawing" xmlns:wp="http://schemas.openxmlformats.org/drawingml/2006/wordprocessingDrawing" xmlns:w10="urn:schemas-microsoft-com:office:word" xmlns:w="http://schemas.openxmlformats.org/wordprocessingml/2006/main" xmlns:w14="http://schemas.microsoft.com/office/word/2010/wordml" xmlns:w15="http://schemas.microsoft.com/office/word/2012/wordml" xmlns:w16cex="http://schemas.microsoft.com/office/word/2018/wordml/cex" xmlns:w16cid="http://schemas.microsoft.com/office/word/2016/wordml/cid" xmlns:w16="http://schemas.microsoft.com/office/word/2018/wordml" xmlns:w16du="http://schemas.microsoft.com/office/word/2023/wordml/word16du" xmlns:w16sdtdh="http://schemas.microsoft.com/office/word/2020/wordml/sdtdatahash" xmlns:w16sdtfl="http://schemas.microsoft.com/office/word/2024/wordml/sdtformatlock" xmlns:w16se="http://schemas.microsoft.com/office/word/2015/wordml/symex" xmlns:wpg="http://schemas.microsoft.com/office/word/2010/wordprocessingGroup" xmlns:wpi="http://schemas.microsoft.com/office/word/2010/wordprocessingInk" xmlns:wne="http://schemas.microsoft.com/office/word/2006/wordml" xmlns:wps="http://schemas.microsoft.com/office/word/2010/wordprocessingShape" mc:Ignorable="w14 w15 w16se w16cid w16 w16cex w16sdtdh w16sdtfl w16du wp14">
+  <w:footnote w:type="separator" w:id="-1">
+    <w:p>
+      <w:pPr>
+        <w:spacing w:after="0" w:line="240" w:lineRule="auto"/>
+      </w:pPr>
+      <w:r>
+        <w:separator/>
+      </w:r>
+    </w:p>
+  </w:footnote>
+  <w:footnote w:type="continuationSeparator" w:id="0">
+    <w:p>
+      <w:pPr>
+        <w:spacing w:after="0" w:line="240" w:lineRule="auto"/>
+      </w:pPr>
+      <w:r>
+        <w:continuationSeparator/>
+      </w:r>
+    </w:p>
+  </w:footnote>
+</w:footnotes>
+</file>
+
+<file path=word/header1.xml><?xml version="1.0" encoding="utf-8"?>
+<w:hdr xmlns:wpc="http://schemas.microsoft.com/office/word/2010/wordprocessingCanvas" xmlns:cx="http://schemas.microsoft.com/office/drawing/2014/chartex" xmlns:cx1="http://schemas.microsoft.com/office/drawing/2015/9/8/chartex" xmlns:cx2="http://schemas.microsoft.com/office/drawing/2015/10/21/chartex" xmlns:cx3="http://schemas.microsoft.com/office/drawing/2016/5/9/chartex" xmlns:cx4="http://schemas.microsoft.com/office/drawing/2016/5/10/chartex" xmlns:cx5="http://schemas.microsoft.com/office/drawing/2016/5/11/chartex" xmlns:cx6="http://schemas.microsoft.com/office/drawing/2016/5/12/chartex" xmlns:cx7="http://schemas.microsoft.com/office/drawing/2016/5/13/chartex" xmlns:cx8="http://schemas.microsoft.com/office/drawing/2016/5/14/chartex" xmlns:mc="http://schemas.openxmlformats.org/markup-compatibility/2006" xmlns:aink="http://schemas.microsoft.com/office/drawing/2016/ink" xmlns:am3d="http://schemas.microsoft.com/office/drawing/2017/model3d" xmlns:o="urn:schemas-microsoft-com:office:office" xmlns:oel="http://schemas.microsoft.com/office/2019/extlst" xmlns:r="http://schemas.openxmlformats.org/officeDocument/2006/relationships" xmlns:m="http://schemas.openxmlformats.org/officeDocument/2006/math" xmlns:v="urn:schemas-microsoft-com:vml" xmlns:wp14="http://schemas.microsoft.com/office/word/2010/wordprocessingDrawing" xmlns:wp="http://schemas.openxmlformats.org/drawingml/2006/wordprocessingDrawing" xmlns:w10="urn:schemas-microsoft-com:office:word" xmlns:w="http://schemas.openxmlformats.org/wordprocessingml/2006/main" xmlns:w14="http://schemas.microsoft.com/office/word/2010/wordml" xmlns:w15="http://schemas.microsoft.com/office/word/2012/wordml" xmlns:w16cex="http://schemas.microsoft.com/office/word/2018/wordml/cex" xmlns:w16cid="http://schemas.microsoft.com/office/word/2016/wordml/cid" xmlns:w16="http://schemas.microsoft.com/office/word/2018/wordml" xmlns:w16du="http://schemas.microsoft.com/office/word/2023/wordml/word16du" xmlns:w16sdtdh="http://schemas.microsoft.com/office/word/2020/wordml/sdtdatahash" xmlns:w16sdtfl="http://schemas.microsoft.com/office/word/2024/wordml/sdtformatlock" xmlns:w16se="http://schemas.microsoft.com/office/word/2015/wordml/symex" xmlns:wpg="http://schemas.microsoft.com/office/word/2010/wordprocessingGroup" xmlns:wpi="http://schemas.microsoft.com/office/word/2010/wordprocessingInk" xmlns:wne="http://schemas.microsoft.com/office/word/2006/wordml" xmlns:wps="http://schemas.microsoft.com/office/word/2010/wordprocessingShape" mc:Ignorable="w14 w15 w16se w16cid w16 w16cex w16sdtdh w16sdtfl w16du wp14">
+  <w:sdt>
+    <w:sdtPr>
+      <w:id w:val="1261408822"/>
+      <w:docPartObj>
+        <w:docPartGallery w:val="Page Numbers (Top of Page)"/>
+        <w:docPartUnique/>
+      </w:docPartObj>
+    </w:sdtPr>
+    <w:sdtContent>
+      <w:p>
+        <w:pPr>
+          <w:pStyle w:val="Encabezado"/>
+          <w:jc w:val="right"/>
+        </w:pPr>
+        <w:r>
+          <w:fldChar w:fldCharType="begin"/>
+        </w:r>
+        <w:r>
+          <w:instrText>PAGE   \* MERGEFORMAT</w:instrText>
+        </w:r>
+        <w:r>
+          <w:fldChar w:fldCharType="separate"/>
+        </w:r>
+        <w:r>
+          <w:rPr>
+            <w:lang w:val="es-ES"/>
+          </w:rPr>
+          <w:t>2</w:t>
+        </w:r>
+        <w:r>
+          <w:fldChar w:fldCharType="end"/>
+        </w:r>
+      </w:p>
+    </w:sdtContent>
+  </w:sdt>
   <w:p>
     <w:pPr>
-      <w:pStyle w:val="Piedepgina"/>
-      <w:jc w:val="right"/>
+      <w:pStyle w:val="Encabezado"/>
     </w:pPr>
     <w:r>
       <w:rPr>
         <w:noProof/>
       </w:rPr>
       <w:drawing>
-        <wp:inline distT="0" distB="0" distL="0" distR="0" wp14:anchorId="0615068C" wp14:editId="6FA8DF8E">
+        <wp:inline distT="0" distB="0" distL="0" distR="0" wp14:anchorId="483A7221" wp14:editId="05394471">
           <wp:extent cx="829411" cy="812800"/>
           <wp:effectExtent l="0" t="0" r="8890" b="6350"/>
           <wp:docPr id="970043102" name="Imagen 3" descr="▷ Logo Sena - Descargar Logo Sena en JPG - PNG - SVG"/>
@@ -476,106 +884,6 @@
         </wp:inline>
       </w:drawing>
     </w:r>
-  </w:p>
-</w:ftr>
-</file>
-
-<file path=word/footer3.xml><?xml version="1.0" encoding="utf-8"?>
-<w:ftr xmlns:wpc="http://schemas.microsoft.com/office/word/2010/wordprocessingCanvas" xmlns:cx="http://schemas.microsoft.com/office/drawing/2014/chartex" xmlns:cx1="http://schemas.microsoft.com/office/drawing/2015/9/8/chartex" xmlns:cx2="http://schemas.microsoft.com/office/drawing/2015/10/21/chartex" xmlns:cx3="http://schemas.microsoft.com/office/drawing/2016/5/9/chartex" xmlns:cx4="http://schemas.microsoft.com/office/drawing/2016/5/10/chartex" xmlns:cx5="http://schemas.microsoft.com/office/drawing/2016/5/11/chartex" xmlns:cx6="http://schemas.microsoft.com/office/drawing/2016/5/12/chartex" xmlns:cx7="http://schemas.microsoft.com/office/drawing/2016/5/13/chartex" xmlns:cx8="http://schemas.microsoft.com/office/drawing/2016/5/14/chartex" xmlns:mc="http://schemas.openxmlformats.org/markup-compatibility/2006" xmlns:aink="http://schemas.microsoft.com/office/drawing/2016/ink" xmlns:am3d="http://schemas.microsoft.com/office/drawing/2017/model3d" xmlns:o="urn:schemas-microsoft-com:office:office" xmlns:oel="http://schemas.microsoft.com/office/2019/extlst" xmlns:r="http://schemas.openxmlformats.org/officeDocument/2006/relationships" xmlns:m="http://schemas.openxmlformats.org/officeDocument/2006/math" xmlns:v="urn:schemas-microsoft-com:vml" xmlns:wp14="http://schemas.microsoft.com/office/word/2010/wordprocessingDrawing" xmlns:wp="http://schemas.openxmlformats.org/drawingml/2006/wordprocessingDrawing" xmlns:w10="urn:schemas-microsoft-com:office:word" xmlns:w="http://schemas.openxmlformats.org/wordprocessingml/2006/main" xmlns:w14="http://schemas.microsoft.com/office/word/2010/wordml" xmlns:w15="http://schemas.microsoft.com/office/word/2012/wordml" xmlns:w16cex="http://schemas.microsoft.com/office/word/2018/wordml/cex" xmlns:w16cid="http://schemas.microsoft.com/office/word/2016/wordml/cid" xmlns:w16="http://schemas.microsoft.com/office/word/2018/wordml" xmlns:w16du="http://schemas.microsoft.com/office/word/2023/wordml/word16du" xmlns:w16sdtdh="http://schemas.microsoft.com/office/word/2020/wordml/sdtdatahash" xmlns:w16sdtfl="http://schemas.microsoft.com/office/word/2024/wordml/sdtformatlock" xmlns:w16se="http://schemas.microsoft.com/office/word/2015/wordml/symex" xmlns:wpg="http://schemas.microsoft.com/office/word/2010/wordprocessingGroup" xmlns:wpi="http://schemas.microsoft.com/office/word/2010/wordprocessingInk" xmlns:wne="http://schemas.microsoft.com/office/word/2006/wordml" xmlns:wps="http://schemas.microsoft.com/office/word/2010/wordprocessingShape" mc:Ignorable="w14 w15 w16se w16cid w16 w16cex w16sdtdh w16sdtfl w16du wp14">
-  <w:p>
-    <w:pPr>
-      <w:pStyle w:val="Piedepgina"/>
-    </w:pPr>
-  </w:p>
-</w:ftr>
-</file>
-
-<file path=word/footnotes.xml><?xml version="1.0" encoding="utf-8"?>
-<w:footnotes xmlns:wpc="http://schemas.microsoft.com/office/word/2010/wordprocessingCanvas" xmlns:cx="http://schemas.microsoft.com/office/drawing/2014/chartex" xmlns:cx1="http://schemas.microsoft.com/office/drawing/2015/9/8/chartex" xmlns:cx2="http://schemas.microsoft.com/office/drawing/2015/10/21/chartex" xmlns:cx3="http://schemas.microsoft.com/office/drawing/2016/5/9/chartex" xmlns:cx4="http://schemas.microsoft.com/office/drawing/2016/5/10/chartex" xmlns:cx5="http://schemas.microsoft.com/office/drawing/2016/5/11/chartex" xmlns:cx6="http://schemas.microsoft.com/office/drawing/2016/5/12/chartex" xmlns:cx7="http://schemas.microsoft.com/office/drawing/2016/5/13/chartex" xmlns:cx8="http://schemas.microsoft.com/office/drawing/2016/5/14/chartex" xmlns:mc="http://schemas.openxmlformats.org/markup-compatibility/2006" xmlns:aink="http://schemas.microsoft.com/office/drawing/2016/ink" xmlns:am3d="http://schemas.microsoft.com/office/drawing/2017/model3d" xmlns:o="urn:schemas-microsoft-com:office:office" xmlns:oel="http://schemas.microsoft.com/office/2019/extlst" xmlns:r="http://schemas.openxmlformats.org/officeDocument/2006/relationships" xmlns:m="http://schemas.openxmlformats.org/officeDocument/2006/math" xmlns:v="urn:schemas-microsoft-com:vml" xmlns:wp14="http://schemas.microsoft.com/office/word/2010/wordprocessingDrawing" xmlns:wp="http://schemas.openxmlformats.org/drawingml/2006/wordprocessingDrawing" xmlns:w10="urn:schemas-microsoft-com:office:word" xmlns:w="http://schemas.openxmlformats.org/wordprocessingml/2006/main" xmlns:w14="http://schemas.microsoft.com/office/word/2010/wordml" xmlns:w15="http://schemas.microsoft.com/office/word/2012/wordml" xmlns:w16cex="http://schemas.microsoft.com/office/word/2018/wordml/cex" xmlns:w16cid="http://schemas.microsoft.com/office/word/2016/wordml/cid" xmlns:w16="http://schemas.microsoft.com/office/word/2018/wordml" xmlns:w16du="http://schemas.microsoft.com/office/word/2023/wordml/word16du" xmlns:w16sdtdh="http://schemas.microsoft.com/office/word/2020/wordml/sdtdatahash" xmlns:w16sdtfl="http://schemas.microsoft.com/office/word/2024/wordml/sdtformatlock" xmlns:w16se="http://schemas.microsoft.com/office/word/2015/wordml/symex" xmlns:wpg="http://schemas.microsoft.com/office/word/2010/wordprocessingGroup" xmlns:wpi="http://schemas.microsoft.com/office/word/2010/wordprocessingInk" xmlns:wne="http://schemas.microsoft.com/office/word/2006/wordml" xmlns:wps="http://schemas.microsoft.com/office/word/2010/wordprocessingShape" mc:Ignorable="w14 w15 w16se w16cid w16 w16cex w16sdtdh w16sdtfl w16du wp14">
-  <w:footnote w:type="separator" w:id="-1">
-    <w:p>
-      <w:pPr>
-        <w:spacing w:after="0" w:line="240" w:lineRule="auto"/>
-      </w:pPr>
-      <w:r>
-        <w:separator/>
-      </w:r>
-    </w:p>
-  </w:footnote>
-  <w:footnote w:type="continuationSeparator" w:id="0">
-    <w:p>
-      <w:pPr>
-        <w:spacing w:after="0" w:line="240" w:lineRule="auto"/>
-      </w:pPr>
-      <w:r>
-        <w:continuationSeparator/>
-      </w:r>
-    </w:p>
-  </w:footnote>
-</w:footnotes>
-</file>
-
-<file path=word/header1.xml><?xml version="1.0" encoding="utf-8"?>
-<w:hdr xmlns:wpc="http://schemas.microsoft.com/office/word/2010/wordprocessingCanvas" xmlns:cx="http://schemas.microsoft.com/office/drawing/2014/chartex" xmlns:cx1="http://schemas.microsoft.com/office/drawing/2015/9/8/chartex" xmlns:cx2="http://schemas.microsoft.com/office/drawing/2015/10/21/chartex" xmlns:cx3="http://schemas.microsoft.com/office/drawing/2016/5/9/chartex" xmlns:cx4="http://schemas.microsoft.com/office/drawing/2016/5/10/chartex" xmlns:cx5="http://schemas.microsoft.com/office/drawing/2016/5/11/chartex" xmlns:cx6="http://schemas.microsoft.com/office/drawing/2016/5/12/chartex" xmlns:cx7="http://schemas.microsoft.com/office/drawing/2016/5/13/chartex" xmlns:cx8="http://schemas.microsoft.com/office/drawing/2016/5/14/chartex" xmlns:mc="http://schemas.openxmlformats.org/markup-compatibility/2006" xmlns:aink="http://schemas.microsoft.com/office/drawing/2016/ink" xmlns:am3d="http://schemas.microsoft.com/office/drawing/2017/model3d" xmlns:o="urn:schemas-microsoft-com:office:office" xmlns:oel="http://schemas.microsoft.com/office/2019/extlst" xmlns:r="http://schemas.openxmlformats.org/officeDocument/2006/relationships" xmlns:m="http://schemas.openxmlformats.org/officeDocument/2006/math" xmlns:v="urn:schemas-microsoft-com:vml" xmlns:wp14="http://schemas.microsoft.com/office/word/2010/wordprocessingDrawing" xmlns:wp="http://schemas.openxmlformats.org/drawingml/2006/wordprocessingDrawing" xmlns:w10="urn:schemas-microsoft-com:office:word" xmlns:w="http://schemas.openxmlformats.org/wordprocessingml/2006/main" xmlns:w14="http://schemas.microsoft.com/office/word/2010/wordml" xmlns:w15="http://schemas.microsoft.com/office/word/2012/wordml" xmlns:w16cex="http://schemas.microsoft.com/office/word/2018/wordml/cex" xmlns:w16cid="http://schemas.microsoft.com/office/word/2016/wordml/cid" xmlns:w16="http://schemas.microsoft.com/office/word/2018/wordml" xmlns:w16du="http://schemas.microsoft.com/office/word/2023/wordml/word16du" xmlns:w16sdtdh="http://schemas.microsoft.com/office/word/2020/wordml/sdtdatahash" xmlns:w16sdtfl="http://schemas.microsoft.com/office/word/2024/wordml/sdtformatlock" xmlns:w16se="http://schemas.microsoft.com/office/word/2015/wordml/symex" xmlns:wpg="http://schemas.microsoft.com/office/word/2010/wordprocessingGroup" xmlns:wpi="http://schemas.microsoft.com/office/word/2010/wordprocessingInk" xmlns:wne="http://schemas.microsoft.com/office/word/2006/wordml" xmlns:wps="http://schemas.microsoft.com/office/word/2010/wordprocessingShape" mc:Ignorable="w14 w15 w16se w16cid w16 w16cex w16sdtdh w16sdtfl w16du wp14">
-  <w:p>
-    <w:pPr>
-      <w:pStyle w:val="Encabezado"/>
-    </w:pPr>
-  </w:p>
-</w:hdr>
-</file>
-
-<file path=word/header2.xml><?xml version="1.0" encoding="utf-8"?>
-<w:hdr xmlns:wpc="http://schemas.microsoft.com/office/word/2010/wordprocessingCanvas" xmlns:cx="http://schemas.microsoft.com/office/drawing/2014/chartex" xmlns:cx1="http://schemas.microsoft.com/office/drawing/2015/9/8/chartex" xmlns:cx2="http://schemas.microsoft.com/office/drawing/2015/10/21/chartex" xmlns:cx3="http://schemas.microsoft.com/office/drawing/2016/5/9/chartex" xmlns:cx4="http://schemas.microsoft.com/office/drawing/2016/5/10/chartex" xmlns:cx5="http://schemas.microsoft.com/office/drawing/2016/5/11/chartex" xmlns:cx6="http://schemas.microsoft.com/office/drawing/2016/5/12/chartex" xmlns:cx7="http://schemas.microsoft.com/office/drawing/2016/5/13/chartex" xmlns:cx8="http://schemas.microsoft.com/office/drawing/2016/5/14/chartex" xmlns:mc="http://schemas.openxmlformats.org/markup-compatibility/2006" xmlns:aink="http://schemas.microsoft.com/office/drawing/2016/ink" xmlns:am3d="http://schemas.microsoft.com/office/drawing/2017/model3d" xmlns:o="urn:schemas-microsoft-com:office:office" xmlns:oel="http://schemas.microsoft.com/office/2019/extlst" xmlns:r="http://schemas.openxmlformats.org/officeDocument/2006/relationships" xmlns:m="http://schemas.openxmlformats.org/officeDocument/2006/math" xmlns:v="urn:schemas-microsoft-com:vml" xmlns:wp14="http://schemas.microsoft.com/office/word/2010/wordprocessingDrawing" xmlns:wp="http://schemas.openxmlformats.org/drawingml/2006/wordprocessingDrawing" xmlns:w10="urn:schemas-microsoft-com:office:word" xmlns:w="http://schemas.openxmlformats.org/wordprocessingml/2006/main" xmlns:w14="http://schemas.microsoft.com/office/word/2010/wordml" xmlns:w15="http://schemas.microsoft.com/office/word/2012/wordml" xmlns:w16cex="http://schemas.microsoft.com/office/word/2018/wordml/cex" xmlns:w16cid="http://schemas.microsoft.com/office/word/2016/wordml/cid" xmlns:w16="http://schemas.microsoft.com/office/word/2018/wordml" xmlns:w16du="http://schemas.microsoft.com/office/word/2023/wordml/word16du" xmlns:w16sdtdh="http://schemas.microsoft.com/office/word/2020/wordml/sdtdatahash" xmlns:w16sdtfl="http://schemas.microsoft.com/office/word/2024/wordml/sdtformatlock" xmlns:w16se="http://schemas.microsoft.com/office/word/2015/wordml/symex" xmlns:wpg="http://schemas.microsoft.com/office/word/2010/wordprocessingGroup" xmlns:wpi="http://schemas.microsoft.com/office/word/2010/wordprocessingInk" xmlns:wne="http://schemas.microsoft.com/office/word/2006/wordml" xmlns:wps="http://schemas.microsoft.com/office/word/2010/wordprocessingShape" mc:Ignorable="w14 w15 w16se w16cid w16 w16cex w16sdtdh w16sdtfl w16du wp14">
-  <w:sdt>
-    <w:sdtPr>
-      <w:id w:val="1261408822"/>
-      <w:docPartObj>
-        <w:docPartGallery w:val="Page Numbers (Top of Page)"/>
-        <w:docPartUnique/>
-      </w:docPartObj>
-    </w:sdtPr>
-    <w:sdtContent>
-      <w:p>
-        <w:pPr>
-          <w:pStyle w:val="Encabezado"/>
-          <w:jc w:val="right"/>
-        </w:pPr>
-        <w:r>
-          <w:fldChar w:fldCharType="begin"/>
-        </w:r>
-        <w:r>
-          <w:instrText>PAGE   \* MERGEFORMAT</w:instrText>
-        </w:r>
-        <w:r>
-          <w:fldChar w:fldCharType="separate"/>
-        </w:r>
-        <w:r>
-          <w:rPr>
-            <w:lang w:val="es-ES"/>
-          </w:rPr>
-          <w:t>2</w:t>
-        </w:r>
-        <w:r>
-          <w:fldChar w:fldCharType="end"/>
-        </w:r>
-      </w:p>
-    </w:sdtContent>
-  </w:sdt>
-  <w:p>
-    <w:pPr>
-      <w:pStyle w:val="Encabezado"/>
-    </w:pPr>
-  </w:p>
-</w:hdr>
-</file>
-
-<file path=word/header3.xml><?xml version="1.0" encoding="utf-8"?>
-<w:hdr xmlns:wpc="http://schemas.microsoft.com/office/word/2010/wordprocessingCanvas" xmlns:cx="http://schemas.microsoft.com/office/drawing/2014/chartex" xmlns:cx1="http://schemas.microsoft.com/office/drawing/2015/9/8/chartex" xmlns:cx2="http://schemas.microsoft.com/office/drawing/2015/10/21/chartex" xmlns:cx3="http://schemas.microsoft.com/office/drawing/2016/5/9/chartex" xmlns:cx4="http://schemas.microsoft.com/office/drawing/2016/5/10/chartex" xmlns:cx5="http://schemas.microsoft.com/office/drawing/2016/5/11/chartex" xmlns:cx6="http://schemas.microsoft.com/office/drawing/2016/5/12/chartex" xmlns:cx7="http://schemas.microsoft.com/office/drawing/2016/5/13/chartex" xmlns:cx8="http://schemas.microsoft.com/office/drawing/2016/5/14/chartex" xmlns:mc="http://schemas.openxmlformats.org/markup-compatibility/2006" xmlns:aink="http://schemas.microsoft.com/office/drawing/2016/ink" xmlns:am3d="http://schemas.microsoft.com/office/drawing/2017/model3d" xmlns:o="urn:schemas-microsoft-com:office:office" xmlns:oel="http://schemas.microsoft.com/office/2019/extlst" xmlns:r="http://schemas.openxmlformats.org/officeDocument/2006/relationships" xmlns:m="http://schemas.openxmlformats.org/officeDocument/2006/math" xmlns:v="urn:schemas-microsoft-com:vml" xmlns:wp14="http://schemas.microsoft.com/office/word/2010/wordprocessingDrawing" xmlns:wp="http://schemas.openxmlformats.org/drawingml/2006/wordprocessingDrawing" xmlns:w10="urn:schemas-microsoft-com:office:word" xmlns:w="http://schemas.openxmlformats.org/wordprocessingml/2006/main" xmlns:w14="http://schemas.microsoft.com/office/word/2010/wordml" xmlns:w15="http://schemas.microsoft.com/office/word/2012/wordml" xmlns:w16cex="http://schemas.microsoft.com/office/word/2018/wordml/cex" xmlns:w16cid="http://schemas.microsoft.com/office/word/2016/wordml/cid" xmlns:w16="http://schemas.microsoft.com/office/word/2018/wordml" xmlns:w16du="http://schemas.microsoft.com/office/word/2023/wordml/word16du" xmlns:w16sdtdh="http://schemas.microsoft.com/office/word/2020/wordml/sdtdatahash" xmlns:w16sdtfl="http://schemas.microsoft.com/office/word/2024/wordml/sdtformatlock" xmlns:w16se="http://schemas.microsoft.com/office/word/2015/wordml/symex" xmlns:wpg="http://schemas.microsoft.com/office/word/2010/wordprocessingGroup" xmlns:wpi="http://schemas.microsoft.com/office/word/2010/wordprocessingInk" xmlns:wne="http://schemas.microsoft.com/office/word/2006/wordml" xmlns:wps="http://schemas.microsoft.com/office/word/2010/wordprocessingShape" mc:Ignorable="w14 w15 w16se w16cid w16 w16cex w16sdtdh w16sdtfl w16du wp14">
-  <w:p>
-    <w:pPr>
-      <w:pStyle w:val="Encabezado"/>
-    </w:pPr>
   </w:p>
 </w:hdr>
 </file>
@@ -1008,7 +1316,6 @@
     <w:next w:val="Normal"/>
     <w:link w:val="Ttulo2Car"/>
     <w:uiPriority w:val="9"/>
-    <w:semiHidden/>
     <w:unhideWhenUsed/>
     <w:qFormat/>
     <w:rsid w:val="00B9747C"/>
@@ -1183,7 +1490,6 @@
   <w:style w:type="character" w:default="1" w:styleId="Fuentedeprrafopredeter">
     <w:name w:val="Default Paragraph Font"/>
     <w:uiPriority w:val="1"/>
-    <w:semiHidden/>
     <w:unhideWhenUsed/>
   </w:style>
   <w:style w:type="table" w:default="1" w:styleId="Tablanormal">
@@ -1225,7 +1531,6 @@
     <w:basedOn w:val="Fuentedeprrafopredeter"/>
     <w:link w:val="Ttulo2"/>
     <w:uiPriority w:val="9"/>
-    <w:semiHidden/>
     <w:rsid w:val="00B9747C"/>
     <w:rPr>
       <w:rFonts w:asciiTheme="majorHAnsi" w:eastAsiaTheme="majorEastAsia" w:hAnsiTheme="majorHAnsi" w:cstheme="majorBidi"/>
@@ -1563,6 +1868,15 @@
     <w:link w:val="Piedepgina"/>
     <w:uiPriority w:val="99"/>
     <w:rsid w:val="007D05BA"/>
+  </w:style>
+  <w:style w:type="paragraph" w:styleId="Sinespaciado">
+    <w:name w:val="No Spacing"/>
+    <w:uiPriority w:val="1"/>
+    <w:qFormat/>
+    <w:rsid w:val="008642F8"/>
+    <w:pPr>
+      <w:spacing w:after="0" w:line="240" w:lineRule="auto"/>
+    </w:pPr>
   </w:style>
 </w:styles>
 </file>

</xml_diff>

<commit_message>
Se realiza actividad 1 y se genera archivo pdf para su presentacion en la plataforma
</commit_message>
<xml_diff>
--- a/Actividad-Uno/Características de los modelos de calidad de Software.docx
+++ b/Actividad-Uno/Características de los modelos de calidad de Software.docx
@@ -252,7 +252,7 @@
                     </pic:cNvPicPr>
                   </pic:nvPicPr>
                   <pic:blipFill rotWithShape="1">
-                    <a:blip r:embed="rId6">
+                    <a:blip r:embed="rId7">
                       <a:extLst>
                         <a:ext uri="{28A0092B-C50C-407E-A947-70E740481C1C}">
                           <a14:useLocalDpi xmlns:a14="http://schemas.microsoft.com/office/drawing/2010/main" val="0"/>
@@ -327,7 +327,7 @@
                     </pic:cNvPicPr>
                   </pic:nvPicPr>
                   <pic:blipFill>
-                    <a:blip r:embed="rId7" cstate="print">
+                    <a:blip r:embed="rId8" cstate="print">
                       <a:extLst>
                         <a:ext uri="{28A0092B-C50C-407E-A947-70E740481C1C}">
                           <a14:useLocalDpi xmlns:a14="http://schemas.microsoft.com/office/drawing/2010/main" val="0"/>
@@ -483,19 +483,7 @@
         <w:rPr>
           <w:lang w:val="es-ES"/>
         </w:rPr>
-        <w:t xml:space="preserve">Una empresa en desarrollo de software recién </w:t>
-      </w:r>
-      <w:r>
-        <w:rPr>
-          <w:lang w:val="es-ES"/>
-        </w:rPr>
-        <w:t>creada</w:t>
-      </w:r>
-      <w:r>
-        <w:rPr>
-          <w:lang w:val="es-ES"/>
-        </w:rPr>
-        <w:t xml:space="preserve"> ha sido requerida por una clínica,</w:t>
+        <w:t>Una empresa en desarrollo de software recién creada ha sido requerida por una clínica,</w:t>
       </w:r>
       <w:r>
         <w:rPr>
@@ -717,9 +705,418 @@
         <w:t>de producto o proceso.</w:t>
       </w:r>
     </w:p>
+    <w:p>
+      <w:pPr>
+        <w:pStyle w:val="Sinespaciado"/>
+        <w:jc w:val="both"/>
+        <w:rPr>
+          <w:i/>
+          <w:iCs/>
+          <w:u w:val="single"/>
+          <w:lang w:val="es-ES"/>
+        </w:rPr>
+      </w:pPr>
+    </w:p>
+    <w:p>
+      <w:pPr>
+        <w:rPr>
+          <w:i/>
+          <w:iCs/>
+          <w:u w:val="single"/>
+          <w:lang w:val="es-ES"/>
+        </w:rPr>
+      </w:pPr>
+      <w:r>
+        <w:rPr>
+          <w:i/>
+          <w:iCs/>
+          <w:u w:val="single"/>
+          <w:lang w:val="es-ES"/>
+        </w:rPr>
+        <w:br w:type="page"/>
+      </w:r>
+    </w:p>
+    <w:p>
+      <w:pPr>
+        <w:pStyle w:val="Ttulo1"/>
+        <w:rPr>
+          <w:lang w:val="es-ES"/>
+        </w:rPr>
+      </w:pPr>
+      <w:r>
+        <w:rPr>
+          <w:lang w:val="es-ES"/>
+        </w:rPr>
+        <w:lastRenderedPageBreak/>
+        <w:t>Introducción.</w:t>
+      </w:r>
+    </w:p>
+    <w:p>
+      <w:pPr>
+        <w:jc w:val="both"/>
+        <w:rPr>
+          <w:lang w:val="es-ES"/>
+        </w:rPr>
+      </w:pPr>
+      <w:r>
+        <w:rPr>
+          <w:lang w:val="es-ES"/>
+        </w:rPr>
+        <w:t>Para el desarrollo del nuevo sistema de información web para la clínica, es fundamental asegurar la calidad en cada etapa. Este documento presenta la selección y justificación de un modelo y un estándar de calidad de software. Nuestro objetivo es garantizar que el sistema no solo funcione correctamente, sino que también sea desarrollado mediante procesos eficientes y confiables, dado que manejara información sensible de pacientes.</w:t>
+      </w:r>
+    </w:p>
+    <w:p>
+      <w:pPr>
+        <w:rPr>
+          <w:lang w:val="es-ES"/>
+        </w:rPr>
+      </w:pPr>
+    </w:p>
+    <w:p>
+      <w:pPr>
+        <w:rPr>
+          <w:lang w:val="es-ES"/>
+        </w:rPr>
+      </w:pPr>
+    </w:p>
+    <w:p>
+      <w:pPr>
+        <w:rPr>
+          <w:lang w:val="es-ES"/>
+        </w:rPr>
+      </w:pPr>
+      <w:r>
+        <w:rPr>
+          <w:lang w:val="es-ES"/>
+        </w:rPr>
+        <w:br w:type="page"/>
+      </w:r>
+    </w:p>
+    <w:p>
+      <w:pPr>
+        <w:pStyle w:val="Ttulo1"/>
+        <w:rPr>
+          <w:lang w:val="es-ES"/>
+        </w:rPr>
+      </w:pPr>
+      <w:r>
+        <w:rPr>
+          <w:lang w:val="es-ES"/>
+        </w:rPr>
+        <w:lastRenderedPageBreak/>
+        <w:t xml:space="preserve">Justificación </w:t>
+      </w:r>
+      <w:r>
+        <w:rPr>
+          <w:lang w:val="es-ES"/>
+        </w:rPr>
+        <w:t>y argumentación</w:t>
+      </w:r>
+      <w:r>
+        <w:rPr>
+          <w:lang w:val="es-ES"/>
+        </w:rPr>
+        <w:t>.</w:t>
+      </w:r>
+    </w:p>
+    <w:p>
+      <w:pPr>
+        <w:jc w:val="both"/>
+        <w:rPr>
+          <w:lang w:val="es-ES"/>
+        </w:rPr>
+      </w:pPr>
+      <w:r>
+        <w:rPr>
+          <w:lang w:val="es-ES"/>
+        </w:rPr>
+        <w:t xml:space="preserve">El proyecto de la clínica implica crear un sistema web para gestionar ingresos de pacientes, </w:t>
+      </w:r>
+      <w:r>
+        <w:rPr>
+          <w:lang w:val="es-ES"/>
+        </w:rPr>
+        <w:t>calcular costos y controlar la disponibilidad de camas. Por su naturaleza critica (Salud), necesitamos que sea un software de alta calidad y que se construya de la mejor manera posible.</w:t>
+      </w:r>
+    </w:p>
+    <w:p>
+      <w:pPr>
+        <w:jc w:val="both"/>
+        <w:rPr>
+          <w:lang w:val="es-ES"/>
+        </w:rPr>
+      </w:pPr>
+      <w:r>
+        <w:rPr>
+          <w:lang w:val="es-ES"/>
+        </w:rPr>
+        <w:t xml:space="preserve">Por eso, </w:t>
+      </w:r>
+      <w:r>
+        <w:rPr>
+          <w:lang w:val="es-ES"/>
+        </w:rPr>
+        <w:t>hemos elegido un enfoque que combina la mejora del proceso de desarrollo con la garantía de la calidad del producto final.</w:t>
+      </w:r>
+    </w:p>
+    <w:p>
+      <w:pPr>
+        <w:jc w:val="both"/>
+        <w:rPr>
+          <w:lang w:val="es-ES"/>
+        </w:rPr>
+      </w:pPr>
+    </w:p>
+    <w:p>
+      <w:pPr>
+        <w:pStyle w:val="Prrafodelista"/>
+        <w:numPr>
+          <w:ilvl w:val="0"/>
+          <w:numId w:val="1"/>
+        </w:numPr>
+        <w:jc w:val="both"/>
+        <w:rPr>
+          <w:lang w:val="es-ES"/>
+        </w:rPr>
+      </w:pPr>
+      <w:r>
+        <w:rPr>
+          <w:lang w:val="es-ES"/>
+        </w:rPr>
+        <w:t>Modelo de calidad seleccionado: CMMI</w:t>
+      </w:r>
+    </w:p>
+    <w:p>
+      <w:pPr>
+        <w:pStyle w:val="Prrafodelista"/>
+        <w:jc w:val="both"/>
+        <w:rPr>
+          <w:lang w:val="es-ES"/>
+        </w:rPr>
+      </w:pPr>
+      <w:r>
+        <w:rPr>
+          <w:lang w:val="es-ES"/>
+        </w:rPr>
+        <w:t>El enfoque es para el proceso del desarrollo de software.</w:t>
+      </w:r>
+    </w:p>
+    <w:p>
+      <w:pPr>
+        <w:pStyle w:val="Prrafodelista"/>
+        <w:jc w:val="both"/>
+        <w:rPr>
+          <w:lang w:val="es-ES"/>
+        </w:rPr>
+      </w:pPr>
+      <w:r>
+        <w:rPr>
+          <w:lang w:val="es-ES"/>
+        </w:rPr>
+        <w:t>CMMI es un modelo que nos ayuda a mejorar y madurar la forma en que desarrollamos software. Para un sistema clínico, donde la precisión, la seguridad y la fiabilidad son críticas, tener procesos bien definido y controlados es indispensable.</w:t>
+      </w:r>
+    </w:p>
+    <w:p>
+      <w:pPr>
+        <w:pStyle w:val="Prrafodelista"/>
+        <w:jc w:val="both"/>
+        <w:rPr>
+          <w:lang w:val="es-ES"/>
+        </w:rPr>
+      </w:pPr>
+      <w:r>
+        <w:rPr>
+          <w:lang w:val="es-ES"/>
+        </w:rPr>
+        <w:t>CMMI nos permitirá establecer pasos claros, medir nuestro progreso y asegurar que cada fase del proyecto desde la toma de requisitos hasta las pruebas se realice de forma consistente. Esto minimiza errores, reduce retrabajo y, en ultima instancia, no lleva a un producto más robusto y fiable. Es una inversión en como trabajamos para que el resultado sea siempre de calidad.</w:t>
+      </w:r>
+    </w:p>
+    <w:p>
+      <w:pPr>
+        <w:pStyle w:val="Prrafodelista"/>
+        <w:jc w:val="both"/>
+        <w:rPr>
+          <w:lang w:val="es-ES"/>
+        </w:rPr>
+      </w:pPr>
+    </w:p>
+    <w:p>
+      <w:pPr>
+        <w:pStyle w:val="Prrafodelista"/>
+        <w:numPr>
+          <w:ilvl w:val="0"/>
+          <w:numId w:val="1"/>
+        </w:numPr>
+        <w:jc w:val="both"/>
+        <w:rPr>
+          <w:lang w:val="es-ES"/>
+        </w:rPr>
+      </w:pPr>
+      <w:r>
+        <w:rPr>
+          <w:lang w:val="es-ES"/>
+        </w:rPr>
+        <w:t>ISO/IEC 25000 SQuaRE</w:t>
+      </w:r>
+    </w:p>
+    <w:p>
+      <w:pPr>
+        <w:pStyle w:val="Prrafodelista"/>
+        <w:jc w:val="both"/>
+        <w:rPr>
+          <w:lang w:val="es-ES"/>
+        </w:rPr>
+      </w:pPr>
+      <w:r>
+        <w:rPr>
+          <w:lang w:val="es-ES"/>
+        </w:rPr>
+        <w:t>Enfoque para la calidad del producto.</w:t>
+      </w:r>
+    </w:p>
+    <w:p>
+      <w:pPr>
+        <w:pStyle w:val="Prrafodelista"/>
+        <w:jc w:val="both"/>
+        <w:rPr>
+          <w:lang w:val="es-ES"/>
+        </w:rPr>
+      </w:pPr>
+      <w:r>
+        <w:rPr>
+          <w:lang w:val="es-ES"/>
+        </w:rPr>
+        <w:t>Este estándar define aspectos como la idoneidad funcional, la fiabilidad, la seguridad y la usabilidad lo que nos indica es que haga lo que tiene que hacer, funcione sin fallos, protección de datos, que sea fácil para el personal de la clínica. Al basarnos en este estándar podemos especificar claramente los requisitos de calidad para el sistema y evaluar si el producto final los cumple. Es esencial para asegurar que el sistema no solo se construya bien, sino que también satisfaga las necesidades y expectativas de la clínica de manera efectiva y segura.</w:t>
+      </w:r>
+    </w:p>
+    <w:p>
+      <w:pPr>
+        <w:rPr>
+          <w:lang w:val="es-ES"/>
+        </w:rPr>
+      </w:pPr>
+    </w:p>
+    <w:p>
+      <w:pPr>
+        <w:rPr>
+          <w:lang w:val="es-ES"/>
+        </w:rPr>
+      </w:pPr>
+    </w:p>
+    <w:p>
+      <w:pPr>
+        <w:rPr>
+          <w:lang w:val="es-ES"/>
+        </w:rPr>
+      </w:pPr>
+    </w:p>
+    <w:p>
+      <w:pPr>
+        <w:rPr>
+          <w:lang w:val="es-ES"/>
+        </w:rPr>
+      </w:pPr>
+      <w:r>
+        <w:rPr>
+          <w:lang w:val="es-ES"/>
+        </w:rPr>
+        <w:br w:type="page"/>
+      </w:r>
+    </w:p>
+    <w:p>
+      <w:pPr>
+        <w:pStyle w:val="Ttulo1"/>
+        <w:rPr>
+          <w:lang w:val="es-ES"/>
+        </w:rPr>
+      </w:pPr>
+      <w:r>
+        <w:rPr>
+          <w:lang w:val="es-ES"/>
+        </w:rPr>
+        <w:lastRenderedPageBreak/>
+        <w:t>Conclusión</w:t>
+      </w:r>
+    </w:p>
+    <w:p>
+      <w:pPr>
+        <w:jc w:val="both"/>
+        <w:rPr>
+          <w:lang w:val="es-ES"/>
+        </w:rPr>
+      </w:pPr>
+      <w:r>
+        <w:rPr>
+          <w:lang w:val="es-ES"/>
+        </w:rPr>
+        <w:t xml:space="preserve">La combinación del modelo CMMI y el estándar ISO/25000 SQuaRE es la estrategia mas adecuada para el desarrollo del sistema de información de la </w:t>
+      </w:r>
+      <w:r>
+        <w:rPr>
+          <w:lang w:val="es-ES"/>
+        </w:rPr>
+        <w:t>clínica.</w:t>
+      </w:r>
+      <w:r>
+        <w:rPr>
+          <w:lang w:val="es-ES"/>
+        </w:rPr>
+        <w:t xml:space="preserve"> CMMI nos guiará en la construcción de procesos de desarrollo solidos y maduros, lo que es vital para un proyecto de esta magnitud y criticidad. Por su parte, ISO/IEC 25000 nos proporcionará el marco para definir, medir y asegurar que el producto final cumpla con los </w:t>
+      </w:r>
+      <w:r>
+        <w:rPr>
+          <w:lang w:val="es-ES"/>
+        </w:rPr>
+        <w:t>más altos estándares de calidad en aspectos como funcionalidad, seguridad y fiabilidad. Esta integración nos permitirá entrega un sistema no solo eficiente, sino también confiable y seguro para el manejo de la información de los pacientes, tal como se promueve en nuestra formación.</w:t>
+      </w:r>
+    </w:p>
+    <w:p>
+      <w:pPr>
+        <w:jc w:val="both"/>
+        <w:rPr>
+          <w:lang w:val="es-ES"/>
+        </w:rPr>
+      </w:pPr>
+    </w:p>
+    <w:p>
+      <w:pPr>
+        <w:jc w:val="both"/>
+        <w:rPr>
+          <w:lang w:val="es-ES"/>
+        </w:rPr>
+      </w:pPr>
+    </w:p>
+    <w:p>
+      <w:pPr>
+        <w:rPr>
+          <w:lang w:val="es-ES"/>
+        </w:rPr>
+      </w:pPr>
+    </w:p>
+    <w:p>
+      <w:pPr>
+        <w:rPr>
+          <w:lang w:val="es-ES"/>
+        </w:rPr>
+      </w:pPr>
+    </w:p>
+    <w:p>
+      <w:pPr>
+        <w:rPr>
+          <w:lang w:val="es-ES"/>
+        </w:rPr>
+      </w:pPr>
+    </w:p>
+    <w:p>
+      <w:pPr>
+        <w:rPr>
+          <w:lang w:val="es-ES"/>
+        </w:rPr>
+      </w:pPr>
+    </w:p>
     <w:sectPr>
-      <w:headerReference w:type="default" r:id="rId8"/>
-      <w:footerReference w:type="default" r:id="rId9"/>
+      <w:headerReference w:type="default" r:id="rId9"/>
+      <w:footerReference w:type="default" r:id="rId10"/>
       <w:pgSz w:w="12240" w:h="15840"/>
       <w:pgMar w:top="1417" w:right="1701" w:bottom="1417" w:left="1701" w:header="708" w:footer="708" w:gutter="0"/>
       <w:cols w:space="708"/>
@@ -886,6 +1283,127 @@
     </w:r>
   </w:p>
 </w:hdr>
+</file>
+
+<file path=word/numbering.xml><?xml version="1.0" encoding="utf-8"?>
+<w:numbering xmlns:wpc="http://schemas.microsoft.com/office/word/2010/wordprocessingCanvas" xmlns:cx="http://schemas.microsoft.com/office/drawing/2014/chartex" xmlns:cx1="http://schemas.microsoft.com/office/drawing/2015/9/8/chartex" xmlns:cx2="http://schemas.microsoft.com/office/drawing/2015/10/21/chartex" xmlns:cx3="http://schemas.microsoft.com/office/drawing/2016/5/9/chartex" xmlns:cx4="http://schemas.microsoft.com/office/drawing/2016/5/10/chartex" xmlns:cx5="http://schemas.microsoft.com/office/drawing/2016/5/11/chartex" xmlns:cx6="http://schemas.microsoft.com/office/drawing/2016/5/12/chartex" xmlns:cx7="http://schemas.microsoft.com/office/drawing/2016/5/13/chartex" xmlns:cx8="http://schemas.microsoft.com/office/drawing/2016/5/14/chartex" xmlns:mc="http://schemas.openxmlformats.org/markup-compatibility/2006" xmlns:aink="http://schemas.microsoft.com/office/drawing/2016/ink" xmlns:am3d="http://schemas.microsoft.com/office/drawing/2017/model3d" xmlns:o="urn:schemas-microsoft-com:office:office" xmlns:oel="http://schemas.microsoft.com/office/2019/extlst" xmlns:r="http://schemas.openxmlformats.org/officeDocument/2006/relationships" xmlns:m="http://schemas.openxmlformats.org/officeDocument/2006/math" xmlns:v="urn:schemas-microsoft-com:vml" xmlns:wp14="http://schemas.microsoft.com/office/word/2010/wordprocessingDrawing" xmlns:wp="http://schemas.openxmlformats.org/drawingml/2006/wordprocessingDrawing" xmlns:w10="urn:schemas-microsoft-com:office:word" xmlns:w="http://schemas.openxmlformats.org/wordprocessingml/2006/main" xmlns:w14="http://schemas.microsoft.com/office/word/2010/wordml" xmlns:w15="http://schemas.microsoft.com/office/word/2012/wordml" xmlns:w16cex="http://schemas.microsoft.com/office/word/2018/wordml/cex" xmlns:w16cid="http://schemas.microsoft.com/office/word/2016/wordml/cid" xmlns:w16="http://schemas.microsoft.com/office/word/2018/wordml" xmlns:w16du="http://schemas.microsoft.com/office/word/2023/wordml/word16du" xmlns:w16sdtdh="http://schemas.microsoft.com/office/word/2020/wordml/sdtdatahash" xmlns:w16sdtfl="http://schemas.microsoft.com/office/word/2024/wordml/sdtformatlock" xmlns:w16se="http://schemas.microsoft.com/office/word/2015/wordml/symex" xmlns:wpg="http://schemas.microsoft.com/office/word/2010/wordprocessingGroup" xmlns:wpi="http://schemas.microsoft.com/office/word/2010/wordprocessingInk" xmlns:wne="http://schemas.microsoft.com/office/word/2006/wordml" xmlns:wps="http://schemas.microsoft.com/office/word/2010/wordprocessingShape" mc:Ignorable="w14 w15 w16se w16cid w16 w16cex w16sdtdh w16sdtfl w16du wp14">
+  <w:abstractNum w:abstractNumId="0" w15:restartNumberingAfterBreak="0">
+    <w:nsid w:val="6F9317D3"/>
+    <w:multiLevelType w:val="hybridMultilevel"/>
+    <w:tmpl w:val="A606E396"/>
+    <w:lvl w:ilvl="0" w:tplc="240A0001">
+      <w:start w:val="1"/>
+      <w:numFmt w:val="bullet"/>
+      <w:lvlText w:val=""/>
+      <w:lvlJc w:val="left"/>
+      <w:pPr>
+        <w:ind w:left="720" w:hanging="360"/>
+      </w:pPr>
+      <w:rPr>
+        <w:rFonts w:ascii="Symbol" w:hAnsi="Symbol" w:hint="default"/>
+      </w:rPr>
+    </w:lvl>
+    <w:lvl w:ilvl="1" w:tplc="240A0003" w:tentative="1">
+      <w:start w:val="1"/>
+      <w:numFmt w:val="bullet"/>
+      <w:lvlText w:val="o"/>
+      <w:lvlJc w:val="left"/>
+      <w:pPr>
+        <w:ind w:left="1440" w:hanging="360"/>
+      </w:pPr>
+      <w:rPr>
+        <w:rFonts w:ascii="Courier New" w:hAnsi="Courier New" w:cs="Courier New" w:hint="default"/>
+      </w:rPr>
+    </w:lvl>
+    <w:lvl w:ilvl="2" w:tplc="240A0005" w:tentative="1">
+      <w:start w:val="1"/>
+      <w:numFmt w:val="bullet"/>
+      <w:lvlText w:val=""/>
+      <w:lvlJc w:val="left"/>
+      <w:pPr>
+        <w:ind w:left="2160" w:hanging="360"/>
+      </w:pPr>
+      <w:rPr>
+        <w:rFonts w:ascii="Wingdings" w:hAnsi="Wingdings" w:hint="default"/>
+      </w:rPr>
+    </w:lvl>
+    <w:lvl w:ilvl="3" w:tplc="240A0001" w:tentative="1">
+      <w:start w:val="1"/>
+      <w:numFmt w:val="bullet"/>
+      <w:lvlText w:val=""/>
+      <w:lvlJc w:val="left"/>
+      <w:pPr>
+        <w:ind w:left="2880" w:hanging="360"/>
+      </w:pPr>
+      <w:rPr>
+        <w:rFonts w:ascii="Symbol" w:hAnsi="Symbol" w:hint="default"/>
+      </w:rPr>
+    </w:lvl>
+    <w:lvl w:ilvl="4" w:tplc="240A0003" w:tentative="1">
+      <w:start w:val="1"/>
+      <w:numFmt w:val="bullet"/>
+      <w:lvlText w:val="o"/>
+      <w:lvlJc w:val="left"/>
+      <w:pPr>
+        <w:ind w:left="3600" w:hanging="360"/>
+      </w:pPr>
+      <w:rPr>
+        <w:rFonts w:ascii="Courier New" w:hAnsi="Courier New" w:cs="Courier New" w:hint="default"/>
+      </w:rPr>
+    </w:lvl>
+    <w:lvl w:ilvl="5" w:tplc="240A0005" w:tentative="1">
+      <w:start w:val="1"/>
+      <w:numFmt w:val="bullet"/>
+      <w:lvlText w:val=""/>
+      <w:lvlJc w:val="left"/>
+      <w:pPr>
+        <w:ind w:left="4320" w:hanging="360"/>
+      </w:pPr>
+      <w:rPr>
+        <w:rFonts w:ascii="Wingdings" w:hAnsi="Wingdings" w:hint="default"/>
+      </w:rPr>
+    </w:lvl>
+    <w:lvl w:ilvl="6" w:tplc="240A0001" w:tentative="1">
+      <w:start w:val="1"/>
+      <w:numFmt w:val="bullet"/>
+      <w:lvlText w:val=""/>
+      <w:lvlJc w:val="left"/>
+      <w:pPr>
+        <w:ind w:left="5040" w:hanging="360"/>
+      </w:pPr>
+      <w:rPr>
+        <w:rFonts w:ascii="Symbol" w:hAnsi="Symbol" w:hint="default"/>
+      </w:rPr>
+    </w:lvl>
+    <w:lvl w:ilvl="7" w:tplc="240A0003" w:tentative="1">
+      <w:start w:val="1"/>
+      <w:numFmt w:val="bullet"/>
+      <w:lvlText w:val="o"/>
+      <w:lvlJc w:val="left"/>
+      <w:pPr>
+        <w:ind w:left="5760" w:hanging="360"/>
+      </w:pPr>
+      <w:rPr>
+        <w:rFonts w:ascii="Courier New" w:hAnsi="Courier New" w:cs="Courier New" w:hint="default"/>
+      </w:rPr>
+    </w:lvl>
+    <w:lvl w:ilvl="8" w:tplc="240A0005" w:tentative="1">
+      <w:start w:val="1"/>
+      <w:numFmt w:val="bullet"/>
+      <w:lvlText w:val=""/>
+      <w:lvlJc w:val="left"/>
+      <w:pPr>
+        <w:ind w:left="6480" w:hanging="360"/>
+      </w:pPr>
+      <w:rPr>
+        <w:rFonts w:ascii="Wingdings" w:hAnsi="Wingdings" w:hint="default"/>
+      </w:rPr>
+    </w:lvl>
+  </w:abstractNum>
+  <w:num w:numId="1" w16cid:durableId="1284337570">
+    <w:abstractNumId w:val="0"/>
+  </w:num>
+</w:numbering>
 </file>
 
 <file path=word/styles.xml><?xml version="1.0" encoding="utf-8"?>
@@ -1490,6 +2008,7 @@
   <w:style w:type="character" w:default="1" w:styleId="Fuentedeprrafopredeter">
     <w:name w:val="Default Paragraph Font"/>
     <w:uiPriority w:val="1"/>
+    <w:semiHidden/>
     <w:unhideWhenUsed/>
   </w:style>
   <w:style w:type="table" w:default="1" w:styleId="Tablanormal">

</xml_diff>